<commit_message>
update on week2 comments
</commit_message>
<xml_diff>
--- a/coursework stuff/Articles.docx
+++ b/coursework stuff/Articles.docx
@@ -394,8 +394,6 @@
                 <w:t>https://en.wikipedia.org/wiki/New_York_Knicks</w:t>
               </w:r>
             </w:hyperlink>
-            <w:bookmarkStart w:id="0" w:name="_GoBack"/>
-            <w:bookmarkEnd w:id="0"/>
           </w:p>
           <w:p/>
         </w:tc>
@@ -416,6 +414,1938 @@
           <w:tcPr>
             <w:tcW w:w="8448" w:type="dxa"/>
           </w:tcPr>
+          <w:p>
+            <w:pPr>
+              <w:pStyle w:val="NormalWeb"/>
+              <w:shd w:val="clear" w:color="auto" w:fill="FFFFFF"/>
+              <w:spacing w:before="120" w:beforeAutospacing="0" w:after="120" w:afterAutospacing="0"/>
+              <w:rPr>
+                <w:rFonts w:ascii="Arial" w:hAnsi="Arial" w:cs="Arial"/>
+                <w:color w:val="222222"/>
+                <w:sz w:val="21"/>
+                <w:szCs w:val="21"/>
+              </w:rPr>
+            </w:pPr>
+            <w:r>
+              <w:rPr>
+                <w:rFonts w:ascii="Arial" w:hAnsi="Arial" w:cs="Arial"/>
+                <w:color w:val="222222"/>
+                <w:sz w:val="21"/>
+                <w:szCs w:val="21"/>
+              </w:rPr>
+              <w:t>The </w:t>
+            </w:r>
+            <w:r>
+              <w:rPr>
+                <w:rFonts w:ascii="Arial" w:hAnsi="Arial" w:cs="Arial"/>
+                <w:b/>
+                <w:bCs/>
+                <w:color w:val="222222"/>
+                <w:sz w:val="21"/>
+                <w:szCs w:val="21"/>
+              </w:rPr>
+              <w:t>Miami Heat</w:t>
+            </w:r>
+            <w:r>
+              <w:rPr>
+                <w:rFonts w:ascii="Arial" w:hAnsi="Arial" w:cs="Arial"/>
+                <w:color w:val="222222"/>
+                <w:sz w:val="21"/>
+                <w:szCs w:val="21"/>
+              </w:rPr>
+              <w:t> are an American professional basketball team based in </w:t>
+            </w:r>
+            <w:hyperlink r:id="rId40" w:tooltip="Miami" w:history="1">
+              <w:r>
+                <w:rPr>
+                  <w:rStyle w:val="Hyperlink"/>
+                  <w:rFonts w:ascii="Arial" w:hAnsi="Arial" w:cs="Arial"/>
+                  <w:color w:val="0B0080"/>
+                  <w:sz w:val="21"/>
+                  <w:szCs w:val="21"/>
+                  <w:u w:val="none"/>
+                </w:rPr>
+                <w:t>Miami, Florida</w:t>
+              </w:r>
+            </w:hyperlink>
+            <w:r>
+              <w:rPr>
+                <w:rFonts w:ascii="Arial" w:hAnsi="Arial" w:cs="Arial"/>
+                <w:color w:val="222222"/>
+                <w:sz w:val="21"/>
+                <w:szCs w:val="21"/>
+              </w:rPr>
+              <w:t>. The Heat compete in the </w:t>
+            </w:r>
+            <w:hyperlink r:id="rId41" w:tooltip="National Basketball Association" w:history="1">
+              <w:r>
+                <w:rPr>
+                  <w:rStyle w:val="Hyperlink"/>
+                  <w:rFonts w:ascii="Arial" w:hAnsi="Arial" w:cs="Arial"/>
+                  <w:color w:val="0B0080"/>
+                  <w:sz w:val="21"/>
+                  <w:szCs w:val="21"/>
+                  <w:u w:val="none"/>
+                </w:rPr>
+                <w:t>National Basketball Association</w:t>
+              </w:r>
+            </w:hyperlink>
+            <w:r>
+              <w:rPr>
+                <w:rFonts w:ascii="Arial" w:hAnsi="Arial" w:cs="Arial"/>
+                <w:color w:val="222222"/>
+                <w:sz w:val="21"/>
+                <w:szCs w:val="21"/>
+              </w:rPr>
+              <w:t> (NBA) as a member of the league's </w:t>
+            </w:r>
+            <w:hyperlink r:id="rId42" w:tooltip="Eastern Conference (NBA)" w:history="1">
+              <w:r>
+                <w:rPr>
+                  <w:rStyle w:val="Hyperlink"/>
+                  <w:rFonts w:ascii="Arial" w:hAnsi="Arial" w:cs="Arial"/>
+                  <w:color w:val="0B0080"/>
+                  <w:sz w:val="21"/>
+                  <w:szCs w:val="21"/>
+                  <w:u w:val="none"/>
+                </w:rPr>
+                <w:t>Eastern Conference</w:t>
+              </w:r>
+            </w:hyperlink>
+            <w:r>
+              <w:rPr>
+                <w:rFonts w:ascii="Arial" w:hAnsi="Arial" w:cs="Arial"/>
+                <w:color w:val="222222"/>
+                <w:sz w:val="21"/>
+                <w:szCs w:val="21"/>
+              </w:rPr>
+              <w:t> </w:t>
+            </w:r>
+            <w:hyperlink r:id="rId43" w:tooltip="Southeast Division (NBA)" w:history="1">
+              <w:r>
+                <w:rPr>
+                  <w:rStyle w:val="Hyperlink"/>
+                  <w:rFonts w:ascii="Arial" w:hAnsi="Arial" w:cs="Arial"/>
+                  <w:color w:val="0B0080"/>
+                  <w:sz w:val="21"/>
+                  <w:szCs w:val="21"/>
+                  <w:u w:val="none"/>
+                </w:rPr>
+                <w:t>Southeast Division</w:t>
+              </w:r>
+            </w:hyperlink>
+            <w:r>
+              <w:rPr>
+                <w:rFonts w:ascii="Arial" w:hAnsi="Arial" w:cs="Arial"/>
+                <w:color w:val="222222"/>
+                <w:sz w:val="21"/>
+                <w:szCs w:val="21"/>
+              </w:rPr>
+              <w:t>. The Heat play their home games at </w:t>
+            </w:r>
+            <w:hyperlink r:id="rId44" w:tooltip="American Airlines Arena" w:history="1">
+              <w:r>
+                <w:rPr>
+                  <w:rStyle w:val="Hyperlink"/>
+                  <w:rFonts w:ascii="Arial" w:hAnsi="Arial" w:cs="Arial"/>
+                  <w:color w:val="0B0080"/>
+                  <w:sz w:val="21"/>
+                  <w:szCs w:val="21"/>
+                  <w:u w:val="none"/>
+                </w:rPr>
+                <w:t>American Airlines Arena</w:t>
+              </w:r>
+            </w:hyperlink>
+            <w:r>
+              <w:rPr>
+                <w:rFonts w:ascii="Arial" w:hAnsi="Arial" w:cs="Arial"/>
+                <w:color w:val="222222"/>
+                <w:sz w:val="21"/>
+                <w:szCs w:val="21"/>
+              </w:rPr>
+              <w:t>, and have won three </w:t>
+            </w:r>
+            <w:hyperlink r:id="rId45" w:tooltip="List of NBA champions" w:history="1">
+              <w:r>
+                <w:rPr>
+                  <w:rStyle w:val="Hyperlink"/>
+                  <w:rFonts w:ascii="Arial" w:hAnsi="Arial" w:cs="Arial"/>
+                  <w:color w:val="0B0080"/>
+                  <w:sz w:val="21"/>
+                  <w:szCs w:val="21"/>
+                  <w:u w:val="none"/>
+                </w:rPr>
+                <w:t>NBA championships</w:t>
+              </w:r>
+            </w:hyperlink>
+            <w:r>
+              <w:rPr>
+                <w:rFonts w:ascii="Arial" w:hAnsi="Arial" w:cs="Arial"/>
+                <w:color w:val="222222"/>
+                <w:sz w:val="21"/>
+                <w:szCs w:val="21"/>
+              </w:rPr>
+              <w:t>.</w:t>
+            </w:r>
+          </w:p>
+          <w:p>
+            <w:pPr>
+              <w:pStyle w:val="NormalWeb"/>
+              <w:shd w:val="clear" w:color="auto" w:fill="FFFFFF"/>
+              <w:spacing w:before="120" w:beforeAutospacing="0" w:after="120" w:afterAutospacing="0"/>
+              <w:rPr>
+                <w:rFonts w:ascii="Arial" w:hAnsi="Arial" w:cs="Arial"/>
+                <w:color w:val="222222"/>
+                <w:sz w:val="21"/>
+                <w:szCs w:val="21"/>
+              </w:rPr>
+            </w:pPr>
+            <w:r>
+              <w:rPr>
+                <w:rFonts w:ascii="Arial" w:hAnsi="Arial" w:cs="Arial"/>
+                <w:color w:val="222222"/>
+                <w:sz w:val="21"/>
+                <w:szCs w:val="21"/>
+              </w:rPr>
+              <w:t>The franchise began play in 1988 as an </w:t>
+            </w:r>
+            <w:hyperlink r:id="rId46" w:tooltip="Expansion team" w:history="1">
+              <w:r>
+                <w:rPr>
+                  <w:rStyle w:val="Hyperlink"/>
+                  <w:rFonts w:ascii="Arial" w:hAnsi="Arial" w:cs="Arial"/>
+                  <w:color w:val="0B0080"/>
+                  <w:sz w:val="21"/>
+                  <w:szCs w:val="21"/>
+                  <w:u w:val="none"/>
+                </w:rPr>
+                <w:t>expansion team</w:t>
+              </w:r>
+            </w:hyperlink>
+            <w:r>
+              <w:rPr>
+                <w:rFonts w:ascii="Arial" w:hAnsi="Arial" w:cs="Arial"/>
+                <w:color w:val="222222"/>
+                <w:sz w:val="21"/>
+                <w:szCs w:val="21"/>
+              </w:rPr>
+              <w:t>. After a period of mediocrity, the Heat would gain relevance during the 1990s following the appointment of former head coach </w:t>
+            </w:r>
+            <w:hyperlink r:id="rId47" w:tooltip="Pat Riley" w:history="1">
+              <w:r>
+                <w:rPr>
+                  <w:rStyle w:val="Hyperlink"/>
+                  <w:rFonts w:ascii="Arial" w:hAnsi="Arial" w:cs="Arial"/>
+                  <w:color w:val="0B0080"/>
+                  <w:sz w:val="21"/>
+                  <w:szCs w:val="21"/>
+                  <w:u w:val="none"/>
+                </w:rPr>
+                <w:t>Pat Riley</w:t>
+              </w:r>
+            </w:hyperlink>
+            <w:r>
+              <w:rPr>
+                <w:rFonts w:ascii="Arial" w:hAnsi="Arial" w:cs="Arial"/>
+                <w:color w:val="222222"/>
+                <w:sz w:val="21"/>
+                <w:szCs w:val="21"/>
+              </w:rPr>
+              <w:t> in the role of team president. Riley would construct the high-profile trades of </w:t>
+            </w:r>
+            <w:hyperlink r:id="rId48" w:tooltip="Alonzo Mourning" w:history="1">
+              <w:r>
+                <w:rPr>
+                  <w:rStyle w:val="Hyperlink"/>
+                  <w:rFonts w:ascii="Arial" w:hAnsi="Arial" w:cs="Arial"/>
+                  <w:color w:val="0B0080"/>
+                  <w:sz w:val="21"/>
+                  <w:szCs w:val="21"/>
+                  <w:u w:val="none"/>
+                </w:rPr>
+                <w:t>Alonzo Mourning</w:t>
+              </w:r>
+            </w:hyperlink>
+            <w:r>
+              <w:rPr>
+                <w:rFonts w:ascii="Arial" w:hAnsi="Arial" w:cs="Arial"/>
+                <w:color w:val="222222"/>
+                <w:sz w:val="21"/>
+                <w:szCs w:val="21"/>
+              </w:rPr>
+              <w:t> in 1995, and of </w:t>
+            </w:r>
+            <w:hyperlink r:id="rId49" w:tooltip="Tim Hardaway" w:history="1">
+              <w:r>
+                <w:rPr>
+                  <w:rStyle w:val="Hyperlink"/>
+                  <w:rFonts w:ascii="Arial" w:hAnsi="Arial" w:cs="Arial"/>
+                  <w:color w:val="0B0080"/>
+                  <w:sz w:val="21"/>
+                  <w:szCs w:val="21"/>
+                  <w:u w:val="none"/>
+                </w:rPr>
+                <w:t>Tim Hardaway</w:t>
+              </w:r>
+            </w:hyperlink>
+            <w:r>
+              <w:rPr>
+                <w:rFonts w:ascii="Arial" w:hAnsi="Arial" w:cs="Arial"/>
+                <w:color w:val="222222"/>
+                <w:sz w:val="21"/>
+                <w:szCs w:val="21"/>
+              </w:rPr>
+              <w:t> in 1996, which immediately propelled the team into </w:t>
+            </w:r>
+            <w:hyperlink r:id="rId50" w:tooltip="NBA playoffs" w:history="1">
+              <w:r>
+                <w:rPr>
+                  <w:rStyle w:val="Hyperlink"/>
+                  <w:rFonts w:ascii="Arial" w:hAnsi="Arial" w:cs="Arial"/>
+                  <w:color w:val="0B0080"/>
+                  <w:sz w:val="21"/>
+                  <w:szCs w:val="21"/>
+                  <w:u w:val="none"/>
+                </w:rPr>
+                <w:t>playoff</w:t>
+              </w:r>
+            </w:hyperlink>
+            <w:r>
+              <w:rPr>
+                <w:rFonts w:ascii="Arial" w:hAnsi="Arial" w:cs="Arial"/>
+                <w:color w:val="222222"/>
+                <w:sz w:val="21"/>
+                <w:szCs w:val="21"/>
+              </w:rPr>
+              <w:t xml:space="preserve"> contention. Mourning and Hardaway would eventually lead the Heat to four division titles, prior to their departures in 2001 and 2002, respectively. As a result, the team struggled, and </w:t>
+            </w:r>
+            <w:proofErr w:type="gramStart"/>
+            <w:r>
+              <w:rPr>
+                <w:rFonts w:ascii="Arial" w:hAnsi="Arial" w:cs="Arial"/>
+                <w:color w:val="222222"/>
+                <w:sz w:val="21"/>
+                <w:szCs w:val="21"/>
+              </w:rPr>
+              <w:t>entered into</w:t>
+            </w:r>
+            <w:proofErr w:type="gramEnd"/>
+            <w:r>
+              <w:rPr>
+                <w:rFonts w:ascii="Arial" w:hAnsi="Arial" w:cs="Arial"/>
+                <w:color w:val="222222"/>
+                <w:sz w:val="21"/>
+                <w:szCs w:val="21"/>
+              </w:rPr>
+              <w:t xml:space="preserve"> a rebuild in time for the 2002–03 season.</w:t>
+            </w:r>
+          </w:p>
+          <w:p>
+            <w:pPr>
+              <w:pStyle w:val="NormalWeb"/>
+              <w:shd w:val="clear" w:color="auto" w:fill="FFFFFF"/>
+              <w:spacing w:before="120" w:beforeAutospacing="0" w:after="120" w:afterAutospacing="0"/>
+              <w:rPr>
+                <w:rFonts w:ascii="Arial" w:hAnsi="Arial" w:cs="Arial"/>
+                <w:color w:val="222222"/>
+                <w:sz w:val="21"/>
+                <w:szCs w:val="21"/>
+              </w:rPr>
+            </w:pPr>
+            <w:r>
+              <w:rPr>
+                <w:rFonts w:ascii="Arial" w:hAnsi="Arial" w:cs="Arial"/>
+                <w:color w:val="222222"/>
+                <w:sz w:val="21"/>
+                <w:szCs w:val="21"/>
+              </w:rPr>
+              <w:t>Led by </w:t>
+            </w:r>
+            <w:hyperlink r:id="rId51" w:tooltip="Dwyane Wade" w:history="1">
+              <w:r>
+                <w:rPr>
+                  <w:rStyle w:val="Hyperlink"/>
+                  <w:rFonts w:ascii="Arial" w:hAnsi="Arial" w:cs="Arial"/>
+                  <w:color w:val="0B0080"/>
+                  <w:sz w:val="21"/>
+                  <w:szCs w:val="21"/>
+                  <w:u w:val="none"/>
+                </w:rPr>
+                <w:t>Dwyane Wade</w:t>
+              </w:r>
+            </w:hyperlink>
+            <w:r>
+              <w:rPr>
+                <w:rFonts w:ascii="Arial" w:hAnsi="Arial" w:cs="Arial"/>
+                <w:color w:val="222222"/>
+                <w:sz w:val="21"/>
+                <w:szCs w:val="21"/>
+              </w:rPr>
+              <w:t>, and following a trade for former </w:t>
+            </w:r>
+            <w:hyperlink r:id="rId52" w:tooltip="NBA Most Valuable Player" w:history="1">
+              <w:r>
+                <w:rPr>
+                  <w:rStyle w:val="Hyperlink"/>
+                  <w:rFonts w:ascii="Arial" w:hAnsi="Arial" w:cs="Arial"/>
+                  <w:color w:val="0B0080"/>
+                  <w:sz w:val="21"/>
+                  <w:szCs w:val="21"/>
+                  <w:u w:val="none"/>
+                </w:rPr>
+                <w:t>NBA Most Valuable Player</w:t>
+              </w:r>
+            </w:hyperlink>
+            <w:r>
+              <w:rPr>
+                <w:rFonts w:ascii="Arial" w:hAnsi="Arial" w:cs="Arial"/>
+                <w:color w:val="222222"/>
+                <w:sz w:val="21"/>
+                <w:szCs w:val="21"/>
+              </w:rPr>
+              <w:t> (MVP) </w:t>
+            </w:r>
+            <w:hyperlink r:id="rId53" w:tooltip="Shaquille O'Neal" w:history="1">
+              <w:r>
+                <w:rPr>
+                  <w:rStyle w:val="Hyperlink"/>
+                  <w:rFonts w:ascii="Arial" w:hAnsi="Arial" w:cs="Arial"/>
+                  <w:color w:val="0B0080"/>
+                  <w:sz w:val="21"/>
+                  <w:szCs w:val="21"/>
+                  <w:u w:val="none"/>
+                </w:rPr>
+                <w:t>Shaquille O'Neal</w:t>
+              </w:r>
+            </w:hyperlink>
+            <w:r>
+              <w:rPr>
+                <w:rFonts w:ascii="Arial" w:hAnsi="Arial" w:cs="Arial"/>
+                <w:color w:val="222222"/>
+                <w:sz w:val="21"/>
+                <w:szCs w:val="21"/>
+              </w:rPr>
+              <w:t>, Miami advanced to play in the </w:t>
+            </w:r>
+            <w:hyperlink r:id="rId54" w:tooltip="NBA Finals" w:history="1">
+              <w:r>
+                <w:rPr>
+                  <w:rStyle w:val="Hyperlink"/>
+                  <w:rFonts w:ascii="Arial" w:hAnsi="Arial" w:cs="Arial"/>
+                  <w:color w:val="0B0080"/>
+                  <w:sz w:val="21"/>
+                  <w:szCs w:val="21"/>
+                  <w:u w:val="none"/>
+                </w:rPr>
+                <w:t>NBA Finals</w:t>
+              </w:r>
+            </w:hyperlink>
+            <w:r>
+              <w:rPr>
+                <w:rFonts w:ascii="Arial" w:hAnsi="Arial" w:cs="Arial"/>
+                <w:color w:val="222222"/>
+                <w:sz w:val="21"/>
+                <w:szCs w:val="21"/>
+              </w:rPr>
+              <w:t> in </w:t>
+            </w:r>
+            <w:hyperlink r:id="rId55" w:tooltip="2006 NBA Finals" w:history="1">
+              <w:r>
+                <w:rPr>
+                  <w:rStyle w:val="Hyperlink"/>
+                  <w:rFonts w:ascii="Arial" w:hAnsi="Arial" w:cs="Arial"/>
+                  <w:color w:val="0B0080"/>
+                  <w:sz w:val="21"/>
+                  <w:szCs w:val="21"/>
+                  <w:u w:val="none"/>
+                </w:rPr>
+                <w:t>2006</w:t>
+              </w:r>
+            </w:hyperlink>
+            <w:r>
+              <w:rPr>
+                <w:rFonts w:ascii="Arial" w:hAnsi="Arial" w:cs="Arial"/>
+                <w:color w:val="222222"/>
+                <w:sz w:val="21"/>
+                <w:szCs w:val="21"/>
+              </w:rPr>
+              <w:t xml:space="preserve">, where they clinched their first championship, led by Riley as head coach. After the departure of O'Neal two years later, the team </w:t>
+            </w:r>
+            <w:proofErr w:type="gramStart"/>
+            <w:r>
+              <w:rPr>
+                <w:rFonts w:ascii="Arial" w:hAnsi="Arial" w:cs="Arial"/>
+                <w:color w:val="222222"/>
+                <w:sz w:val="21"/>
+                <w:szCs w:val="21"/>
+              </w:rPr>
+              <w:t>entered into</w:t>
+            </w:r>
+            <w:proofErr w:type="gramEnd"/>
+            <w:r>
+              <w:rPr>
+                <w:rFonts w:ascii="Arial" w:hAnsi="Arial" w:cs="Arial"/>
+                <w:color w:val="222222"/>
+                <w:sz w:val="21"/>
+                <w:szCs w:val="21"/>
+              </w:rPr>
+              <w:t xml:space="preserve"> another period of decline for </w:t>
+            </w:r>
+            <w:r>
+              <w:rPr>
+                <w:rFonts w:ascii="Arial" w:hAnsi="Arial" w:cs="Arial"/>
+                <w:color w:val="222222"/>
+                <w:sz w:val="21"/>
+                <w:szCs w:val="21"/>
+              </w:rPr>
+              <w:lastRenderedPageBreak/>
+              <w:t>the remainder of the 2000s. This saw the resignation of Riley as head coach, who returned to his position as team president, and was replaced by </w:t>
+            </w:r>
+            <w:hyperlink r:id="rId56" w:tooltip="Erik Spoelstra" w:history="1">
+              <w:r>
+                <w:rPr>
+                  <w:rStyle w:val="Hyperlink"/>
+                  <w:rFonts w:ascii="Arial" w:hAnsi="Arial" w:cs="Arial"/>
+                  <w:color w:val="0B0080"/>
+                  <w:sz w:val="21"/>
+                  <w:szCs w:val="21"/>
+                  <w:u w:val="none"/>
+                </w:rPr>
+                <w:t>Erik Spoelstra</w:t>
+              </w:r>
+            </w:hyperlink>
+            <w:r>
+              <w:rPr>
+                <w:rFonts w:ascii="Arial" w:hAnsi="Arial" w:cs="Arial"/>
+                <w:color w:val="222222"/>
+                <w:sz w:val="21"/>
+                <w:szCs w:val="21"/>
+              </w:rPr>
+              <w:t>.</w:t>
+            </w:r>
+          </w:p>
+          <w:p>
+            <w:pPr>
+              <w:pStyle w:val="NormalWeb"/>
+              <w:shd w:val="clear" w:color="auto" w:fill="FFFFFF"/>
+              <w:spacing w:before="120" w:beforeAutospacing="0" w:after="120" w:afterAutospacing="0"/>
+              <w:rPr>
+                <w:rFonts w:ascii="Arial" w:hAnsi="Arial" w:cs="Arial"/>
+                <w:color w:val="222222"/>
+                <w:sz w:val="21"/>
+                <w:szCs w:val="21"/>
+              </w:rPr>
+            </w:pPr>
+            <w:r>
+              <w:rPr>
+                <w:rFonts w:ascii="Arial" w:hAnsi="Arial" w:cs="Arial"/>
+                <w:color w:val="222222"/>
+                <w:sz w:val="21"/>
+                <w:szCs w:val="21"/>
+              </w:rPr>
+              <w:t>In 2010, after creating significant cap space, the Heat partnered Wade with former league MVP </w:t>
+            </w:r>
+            <w:hyperlink r:id="rId57" w:tooltip="LeBron James" w:history="1">
+              <w:r>
+                <w:rPr>
+                  <w:rStyle w:val="Hyperlink"/>
+                  <w:rFonts w:ascii="Arial" w:hAnsi="Arial" w:cs="Arial"/>
+                  <w:color w:val="0B0080"/>
+                  <w:sz w:val="21"/>
+                  <w:szCs w:val="21"/>
+                  <w:u w:val="none"/>
+                </w:rPr>
+                <w:t>LeBron James</w:t>
+              </w:r>
+            </w:hyperlink>
+            <w:r>
+              <w:rPr>
+                <w:rFonts w:ascii="Arial" w:hAnsi="Arial" w:cs="Arial"/>
+                <w:color w:val="222222"/>
+                <w:sz w:val="21"/>
+                <w:szCs w:val="21"/>
+              </w:rPr>
+              <w:t>, and perennial </w:t>
+            </w:r>
+            <w:hyperlink r:id="rId58" w:tooltip="NBA All-Star" w:history="1">
+              <w:r>
+                <w:rPr>
+                  <w:rStyle w:val="Hyperlink"/>
+                  <w:rFonts w:ascii="Arial" w:hAnsi="Arial" w:cs="Arial"/>
+                  <w:color w:val="0B0080"/>
+                  <w:sz w:val="21"/>
+                  <w:szCs w:val="21"/>
+                  <w:u w:val="none"/>
+                </w:rPr>
+                <w:t>NBA All-Star</w:t>
+              </w:r>
+            </w:hyperlink>
+            <w:r>
+              <w:rPr>
+                <w:rFonts w:ascii="Arial" w:hAnsi="Arial" w:cs="Arial"/>
+                <w:color w:val="222222"/>
+                <w:sz w:val="21"/>
+                <w:szCs w:val="21"/>
+              </w:rPr>
+              <w:t> </w:t>
+            </w:r>
+            <w:hyperlink r:id="rId59" w:tooltip="Chris Bosh" w:history="1">
+              <w:r>
+                <w:rPr>
+                  <w:rStyle w:val="Hyperlink"/>
+                  <w:rFonts w:ascii="Arial" w:hAnsi="Arial" w:cs="Arial"/>
+                  <w:color w:val="0B0080"/>
+                  <w:sz w:val="21"/>
+                  <w:szCs w:val="21"/>
+                  <w:u w:val="none"/>
+                </w:rPr>
+                <w:t>Chris Bosh</w:t>
+              </w:r>
+            </w:hyperlink>
+            <w:r>
+              <w:rPr>
+                <w:rFonts w:ascii="Arial" w:hAnsi="Arial" w:cs="Arial"/>
+                <w:color w:val="222222"/>
+                <w:sz w:val="21"/>
+                <w:szCs w:val="21"/>
+              </w:rPr>
+              <w:t>, creating the "</w:t>
+            </w:r>
+            <w:hyperlink r:id="rId60" w:tooltip="Big Three (Miami Heat)" w:history="1">
+              <w:r>
+                <w:rPr>
+                  <w:rStyle w:val="Hyperlink"/>
+                  <w:rFonts w:ascii="Arial" w:hAnsi="Arial" w:cs="Arial"/>
+                  <w:color w:val="0B0080"/>
+                  <w:sz w:val="21"/>
+                  <w:szCs w:val="21"/>
+                  <w:u w:val="none"/>
+                </w:rPr>
+                <w:t>Big Three</w:t>
+              </w:r>
+            </w:hyperlink>
+            <w:r>
+              <w:rPr>
+                <w:rFonts w:ascii="Arial" w:hAnsi="Arial" w:cs="Arial"/>
+                <w:color w:val="222222"/>
+                <w:sz w:val="21"/>
+                <w:szCs w:val="21"/>
+              </w:rPr>
+              <w:t>". During their four-year spell together, and under the guise of Spoelstra, James, Wade, and Bosh, they would lead the Heat to the NBA Finals in every season, and won two back-to-back championships in </w:t>
+            </w:r>
+            <w:hyperlink r:id="rId61" w:tooltip="2012 NBA Finals" w:history="1">
+              <w:r>
+                <w:rPr>
+                  <w:rStyle w:val="Hyperlink"/>
+                  <w:rFonts w:ascii="Arial" w:hAnsi="Arial" w:cs="Arial"/>
+                  <w:color w:val="0B0080"/>
+                  <w:sz w:val="21"/>
+                  <w:szCs w:val="21"/>
+                  <w:u w:val="none"/>
+                </w:rPr>
+                <w:t>2012</w:t>
+              </w:r>
+            </w:hyperlink>
+            <w:r>
+              <w:rPr>
+                <w:rFonts w:ascii="Arial" w:hAnsi="Arial" w:cs="Arial"/>
+                <w:color w:val="222222"/>
+                <w:sz w:val="21"/>
+                <w:szCs w:val="21"/>
+              </w:rPr>
+              <w:t> and </w:t>
+            </w:r>
+            <w:hyperlink r:id="rId62" w:tooltip="2013 NBA Finals" w:history="1">
+              <w:r>
+                <w:rPr>
+                  <w:rStyle w:val="Hyperlink"/>
+                  <w:rFonts w:ascii="Arial" w:hAnsi="Arial" w:cs="Arial"/>
+                  <w:color w:val="0B0080"/>
+                  <w:sz w:val="21"/>
+                  <w:szCs w:val="21"/>
+                  <w:u w:val="none"/>
+                </w:rPr>
+                <w:t>2013</w:t>
+              </w:r>
+            </w:hyperlink>
+            <w:r>
+              <w:rPr>
+                <w:rFonts w:ascii="Arial" w:hAnsi="Arial" w:cs="Arial"/>
+                <w:color w:val="222222"/>
+                <w:sz w:val="21"/>
+                <w:szCs w:val="21"/>
+              </w:rPr>
+              <w:t>. The trio would all depart by 2016, and the team entered another period of rebuilding. Wade was eventually reacquired in 2018, albeit to retire with the franchise.</w:t>
+            </w:r>
+            <w:hyperlink r:id="rId63" w:anchor="cite_note-7" w:history="1">
+              <w:r>
+                <w:rPr>
+                  <w:rStyle w:val="Hyperlink"/>
+                  <w:rFonts w:ascii="Arial" w:hAnsi="Arial" w:cs="Arial"/>
+                  <w:color w:val="0B0080"/>
+                  <w:sz w:val="17"/>
+                  <w:szCs w:val="17"/>
+                  <w:u w:val="none"/>
+                  <w:vertAlign w:val="superscript"/>
+                </w:rPr>
+                <w:t>[7]</w:t>
+              </w:r>
+            </w:hyperlink>
+          </w:p>
+          <w:p>
+            <w:pPr>
+              <w:pStyle w:val="NormalWeb"/>
+              <w:shd w:val="clear" w:color="auto" w:fill="FFFFFF"/>
+              <w:spacing w:before="120" w:beforeAutospacing="0" w:after="120" w:afterAutospacing="0"/>
+              <w:rPr>
+                <w:rFonts w:ascii="Arial" w:hAnsi="Arial" w:cs="Arial"/>
+                <w:color w:val="222222"/>
+                <w:sz w:val="21"/>
+                <w:szCs w:val="21"/>
+              </w:rPr>
+            </w:pPr>
+            <w:r>
+              <w:rPr>
+                <w:rFonts w:ascii="Arial" w:hAnsi="Arial" w:cs="Arial"/>
+                <w:color w:val="222222"/>
+                <w:sz w:val="21"/>
+                <w:szCs w:val="21"/>
+              </w:rPr>
+              <w:t>The Heat hold the record for the NBA's </w:t>
+            </w:r>
+            <w:hyperlink r:id="rId64" w:tooltip="List of National Basketball Association longest winning streaks" w:history="1">
+              <w:r>
+                <w:rPr>
+                  <w:rStyle w:val="Hyperlink"/>
+                  <w:rFonts w:ascii="Arial" w:hAnsi="Arial" w:cs="Arial"/>
+                  <w:color w:val="0B0080"/>
+                  <w:sz w:val="21"/>
+                  <w:szCs w:val="21"/>
+                  <w:u w:val="none"/>
+                </w:rPr>
+                <w:t>third-longest winning streak</w:t>
+              </w:r>
+            </w:hyperlink>
+            <w:r>
+              <w:rPr>
+                <w:rFonts w:ascii="Arial" w:hAnsi="Arial" w:cs="Arial"/>
+                <w:color w:val="222222"/>
+                <w:sz w:val="21"/>
+                <w:szCs w:val="21"/>
+              </w:rPr>
+              <w:t>, 27 straight games, set during the 2012–13 season. Four Hall of Famers have played for Miami, while James has won the NBA MVP Award while playing for the team.</w:t>
+            </w:r>
+          </w:p>
+          <w:p/>
+          <w:p>
+            <w:hyperlink r:id="rId65" w:history="1">
+              <w:r>
+                <w:rPr>
+                  <w:rStyle w:val="Hyperlink"/>
+                </w:rPr>
+                <w:t>https://en.wikipedia.org/wiki/Miami_Heat</w:t>
+              </w:r>
+            </w:hyperlink>
+          </w:p>
+        </w:tc>
+      </w:tr>
+      <w:tr>
+        <w:tc>
+          <w:tcPr>
+            <w:tcW w:w="1470" w:type="dxa"/>
+          </w:tcPr>
+          <w:p>
+            <w:r>
+              <w:lastRenderedPageBreak/>
+              <w:t xml:space="preserve">Los </w:t>
+            </w:r>
+            <w:proofErr w:type="spellStart"/>
+            <w:r>
+              <w:t>Angelese</w:t>
+            </w:r>
+            <w:proofErr w:type="spellEnd"/>
+            <w:r>
+              <w:t xml:space="preserve"> Lakers</w:t>
+            </w:r>
+          </w:p>
+          <w:p/>
+        </w:tc>
+        <w:tc>
+          <w:tcPr>
+            <w:tcW w:w="8448" w:type="dxa"/>
+          </w:tcPr>
+          <w:p>
+            <w:pPr>
+              <w:pStyle w:val="NormalWeb"/>
+              <w:shd w:val="clear" w:color="auto" w:fill="FFFFFF"/>
+              <w:spacing w:before="120" w:beforeAutospacing="0" w:after="120" w:afterAutospacing="0"/>
+              <w:rPr>
+                <w:rFonts w:ascii="Arial" w:hAnsi="Arial" w:cs="Arial"/>
+                <w:color w:val="222222"/>
+                <w:sz w:val="21"/>
+                <w:szCs w:val="21"/>
+              </w:rPr>
+            </w:pPr>
+            <w:r>
+              <w:rPr>
+                <w:rFonts w:ascii="Arial" w:hAnsi="Arial" w:cs="Arial"/>
+                <w:color w:val="222222"/>
+                <w:sz w:val="21"/>
+                <w:szCs w:val="21"/>
+              </w:rPr>
+              <w:t>The </w:t>
+            </w:r>
+            <w:r>
+              <w:rPr>
+                <w:rFonts w:ascii="Arial" w:hAnsi="Arial" w:cs="Arial"/>
+                <w:b/>
+                <w:bCs/>
+                <w:color w:val="222222"/>
+                <w:sz w:val="21"/>
+                <w:szCs w:val="21"/>
+              </w:rPr>
+              <w:t>Los Angeles Lakers</w:t>
+            </w:r>
+            <w:r>
+              <w:rPr>
+                <w:rFonts w:ascii="Arial" w:hAnsi="Arial" w:cs="Arial"/>
+                <w:color w:val="222222"/>
+                <w:sz w:val="21"/>
+                <w:szCs w:val="21"/>
+              </w:rPr>
+              <w:t> are an American professional </w:t>
+            </w:r>
+            <w:hyperlink r:id="rId66" w:tooltip="Basketball" w:history="1">
+              <w:r>
+                <w:rPr>
+                  <w:rStyle w:val="Hyperlink"/>
+                  <w:rFonts w:ascii="Arial" w:hAnsi="Arial" w:cs="Arial"/>
+                  <w:color w:val="0B0080"/>
+                  <w:sz w:val="21"/>
+                  <w:szCs w:val="21"/>
+                  <w:u w:val="none"/>
+                </w:rPr>
+                <w:t>basketball</w:t>
+              </w:r>
+            </w:hyperlink>
+            <w:r>
+              <w:rPr>
+                <w:rFonts w:ascii="Arial" w:hAnsi="Arial" w:cs="Arial"/>
+                <w:color w:val="222222"/>
+                <w:sz w:val="21"/>
+                <w:szCs w:val="21"/>
+              </w:rPr>
+              <w:t> team based in </w:t>
+            </w:r>
+            <w:hyperlink r:id="rId67" w:tooltip="Los Angeles" w:history="1">
+              <w:r>
+                <w:rPr>
+                  <w:rStyle w:val="Hyperlink"/>
+                  <w:rFonts w:ascii="Arial" w:hAnsi="Arial" w:cs="Arial"/>
+                  <w:color w:val="0B0080"/>
+                  <w:sz w:val="21"/>
+                  <w:szCs w:val="21"/>
+                  <w:u w:val="none"/>
+                </w:rPr>
+                <w:t>Los Angeles</w:t>
+              </w:r>
+            </w:hyperlink>
+            <w:r>
+              <w:rPr>
+                <w:rFonts w:ascii="Arial" w:hAnsi="Arial" w:cs="Arial"/>
+                <w:color w:val="222222"/>
+                <w:sz w:val="21"/>
+                <w:szCs w:val="21"/>
+              </w:rPr>
+              <w:t>. The Lakers compete in the </w:t>
+            </w:r>
+            <w:hyperlink r:id="rId68" w:tooltip="National Basketball Association" w:history="1">
+              <w:r>
+                <w:rPr>
+                  <w:rStyle w:val="Hyperlink"/>
+                  <w:rFonts w:ascii="Arial" w:hAnsi="Arial" w:cs="Arial"/>
+                  <w:color w:val="0B0080"/>
+                  <w:sz w:val="21"/>
+                  <w:szCs w:val="21"/>
+                  <w:u w:val="none"/>
+                </w:rPr>
+                <w:t>National Basketball Association</w:t>
+              </w:r>
+            </w:hyperlink>
+            <w:r>
+              <w:rPr>
+                <w:rFonts w:ascii="Arial" w:hAnsi="Arial" w:cs="Arial"/>
+                <w:color w:val="222222"/>
+                <w:sz w:val="21"/>
+                <w:szCs w:val="21"/>
+              </w:rPr>
+              <w:t> (NBA), as a member of the league's </w:t>
+            </w:r>
+            <w:hyperlink r:id="rId69" w:tooltip="Western Conference (NBA)" w:history="1">
+              <w:r>
+                <w:rPr>
+                  <w:rStyle w:val="Hyperlink"/>
+                  <w:rFonts w:ascii="Arial" w:hAnsi="Arial" w:cs="Arial"/>
+                  <w:color w:val="0B0080"/>
+                  <w:sz w:val="21"/>
+                  <w:szCs w:val="21"/>
+                  <w:u w:val="none"/>
+                </w:rPr>
+                <w:t>Western Conference</w:t>
+              </w:r>
+            </w:hyperlink>
+            <w:r>
+              <w:rPr>
+                <w:rFonts w:ascii="Arial" w:hAnsi="Arial" w:cs="Arial"/>
+                <w:color w:val="222222"/>
+                <w:sz w:val="21"/>
+                <w:szCs w:val="21"/>
+              </w:rPr>
+              <w:t> in the </w:t>
+            </w:r>
+            <w:hyperlink r:id="rId70" w:tooltip="Pacific Division (NBA)" w:history="1">
+              <w:r>
+                <w:rPr>
+                  <w:rStyle w:val="Hyperlink"/>
+                  <w:rFonts w:ascii="Arial" w:hAnsi="Arial" w:cs="Arial"/>
+                  <w:color w:val="0B0080"/>
+                  <w:sz w:val="21"/>
+                  <w:szCs w:val="21"/>
+                  <w:u w:val="none"/>
+                </w:rPr>
+                <w:t>Pacific Division</w:t>
+              </w:r>
+            </w:hyperlink>
+            <w:r>
+              <w:rPr>
+                <w:rFonts w:ascii="Arial" w:hAnsi="Arial" w:cs="Arial"/>
+                <w:color w:val="222222"/>
+                <w:sz w:val="21"/>
+                <w:szCs w:val="21"/>
+              </w:rPr>
+              <w:t>. The Lakers play their home games at </w:t>
+            </w:r>
+            <w:hyperlink r:id="rId71" w:tooltip="Staples Center" w:history="1">
+              <w:r>
+                <w:rPr>
+                  <w:rStyle w:val="Hyperlink"/>
+                  <w:rFonts w:ascii="Arial" w:hAnsi="Arial" w:cs="Arial"/>
+                  <w:color w:val="0B0080"/>
+                  <w:sz w:val="21"/>
+                  <w:szCs w:val="21"/>
+                  <w:u w:val="none"/>
+                </w:rPr>
+                <w:t xml:space="preserve">Staples </w:t>
+              </w:r>
+              <w:proofErr w:type="spellStart"/>
+              <w:r>
+                <w:rPr>
+                  <w:rStyle w:val="Hyperlink"/>
+                  <w:rFonts w:ascii="Arial" w:hAnsi="Arial" w:cs="Arial"/>
+                  <w:color w:val="0B0080"/>
+                  <w:sz w:val="21"/>
+                  <w:szCs w:val="21"/>
+                  <w:u w:val="none"/>
+                </w:rPr>
+                <w:t>Center</w:t>
+              </w:r>
+              <w:proofErr w:type="spellEnd"/>
+            </w:hyperlink>
+            <w:r>
+              <w:rPr>
+                <w:rFonts w:ascii="Arial" w:hAnsi="Arial" w:cs="Arial"/>
+                <w:color w:val="222222"/>
+                <w:sz w:val="21"/>
+                <w:szCs w:val="21"/>
+              </w:rPr>
+              <w:t>, an arena shared with the NBA's </w:t>
+            </w:r>
+            <w:hyperlink r:id="rId72" w:tooltip="Los Angeles Clippers" w:history="1">
+              <w:r>
+                <w:rPr>
+                  <w:rStyle w:val="Hyperlink"/>
+                  <w:rFonts w:ascii="Arial" w:hAnsi="Arial" w:cs="Arial"/>
+                  <w:color w:val="0B0080"/>
+                  <w:sz w:val="21"/>
+                  <w:szCs w:val="21"/>
+                  <w:u w:val="none"/>
+                </w:rPr>
+                <w:t>Los Angeles Clippers</w:t>
+              </w:r>
+            </w:hyperlink>
+            <w:r>
+              <w:rPr>
+                <w:rFonts w:ascii="Arial" w:hAnsi="Arial" w:cs="Arial"/>
+                <w:color w:val="222222"/>
+                <w:sz w:val="21"/>
+                <w:szCs w:val="21"/>
+              </w:rPr>
+              <w:t>, the </w:t>
+            </w:r>
+            <w:hyperlink r:id="rId73" w:tooltip="Los Angeles Sparks" w:history="1">
+              <w:r>
+                <w:rPr>
+                  <w:rStyle w:val="Hyperlink"/>
+                  <w:rFonts w:ascii="Arial" w:hAnsi="Arial" w:cs="Arial"/>
+                  <w:color w:val="0B0080"/>
+                  <w:sz w:val="21"/>
+                  <w:szCs w:val="21"/>
+                  <w:u w:val="none"/>
+                </w:rPr>
+                <w:t>Los Angeles Sparks</w:t>
+              </w:r>
+            </w:hyperlink>
+            <w:r>
+              <w:rPr>
+                <w:rFonts w:ascii="Arial" w:hAnsi="Arial" w:cs="Arial"/>
+                <w:color w:val="222222"/>
+                <w:sz w:val="21"/>
+                <w:szCs w:val="21"/>
+              </w:rPr>
+              <w:t> of the </w:t>
+            </w:r>
+            <w:hyperlink r:id="rId74" w:tooltip="Women's National Basketball Association" w:history="1">
+              <w:r>
+                <w:rPr>
+                  <w:rStyle w:val="Hyperlink"/>
+                  <w:rFonts w:ascii="Arial" w:hAnsi="Arial" w:cs="Arial"/>
+                  <w:color w:val="0B0080"/>
+                  <w:sz w:val="21"/>
+                  <w:szCs w:val="21"/>
+                  <w:u w:val="none"/>
+                </w:rPr>
+                <w:t>Women's National Basketball Association</w:t>
+              </w:r>
+            </w:hyperlink>
+            <w:r>
+              <w:rPr>
+                <w:rFonts w:ascii="Arial" w:hAnsi="Arial" w:cs="Arial"/>
+                <w:color w:val="222222"/>
+                <w:sz w:val="21"/>
+                <w:szCs w:val="21"/>
+              </w:rPr>
+              <w:t>, and the </w:t>
+            </w:r>
+            <w:hyperlink r:id="rId75" w:tooltip="Los Angeles Kings" w:history="1">
+              <w:r>
+                <w:rPr>
+                  <w:rStyle w:val="Hyperlink"/>
+                  <w:rFonts w:ascii="Arial" w:hAnsi="Arial" w:cs="Arial"/>
+                  <w:color w:val="0B0080"/>
+                  <w:sz w:val="21"/>
+                  <w:szCs w:val="21"/>
+                  <w:u w:val="none"/>
+                </w:rPr>
+                <w:t>Los Angeles Kings</w:t>
+              </w:r>
+            </w:hyperlink>
+            <w:r>
+              <w:rPr>
+                <w:rFonts w:ascii="Arial" w:hAnsi="Arial" w:cs="Arial"/>
+                <w:color w:val="222222"/>
+                <w:sz w:val="21"/>
+                <w:szCs w:val="21"/>
+              </w:rPr>
+              <w:t> of the </w:t>
+            </w:r>
+            <w:hyperlink r:id="rId76" w:tooltip="National Hockey League" w:history="1">
+              <w:r>
+                <w:rPr>
+                  <w:rStyle w:val="Hyperlink"/>
+                  <w:rFonts w:ascii="Arial" w:hAnsi="Arial" w:cs="Arial"/>
+                  <w:color w:val="0B0080"/>
+                  <w:sz w:val="21"/>
+                  <w:szCs w:val="21"/>
+                  <w:u w:val="none"/>
+                </w:rPr>
+                <w:t>National Hockey League</w:t>
+              </w:r>
+            </w:hyperlink>
+            <w:r>
+              <w:rPr>
+                <w:rFonts w:ascii="Arial" w:hAnsi="Arial" w:cs="Arial"/>
+                <w:color w:val="222222"/>
+                <w:sz w:val="21"/>
+                <w:szCs w:val="21"/>
+              </w:rPr>
+              <w:t>.</w:t>
+            </w:r>
+            <w:hyperlink r:id="rId77" w:anchor="cite_note-9" w:history="1">
+              <w:r>
+                <w:rPr>
+                  <w:rStyle w:val="Hyperlink"/>
+                  <w:rFonts w:ascii="Arial" w:hAnsi="Arial" w:cs="Arial"/>
+                  <w:color w:val="0B0080"/>
+                  <w:sz w:val="17"/>
+                  <w:szCs w:val="17"/>
+                  <w:u w:val="none"/>
+                  <w:vertAlign w:val="superscript"/>
+                </w:rPr>
+                <w:t>[9]</w:t>
+              </w:r>
+            </w:hyperlink>
+            <w:r>
+              <w:rPr>
+                <w:rFonts w:ascii="Arial" w:hAnsi="Arial" w:cs="Arial"/>
+                <w:color w:val="222222"/>
+                <w:sz w:val="21"/>
+                <w:szCs w:val="21"/>
+              </w:rPr>
+              <w:t> The Lakers are one of the most successful teams in the history of the NBA, and have won 16 NBA championships, the second-most behind the </w:t>
+            </w:r>
+            <w:hyperlink r:id="rId78" w:tooltip="Boston Celtics" w:history="1">
+              <w:r>
+                <w:rPr>
+                  <w:rStyle w:val="Hyperlink"/>
+                  <w:rFonts w:ascii="Arial" w:hAnsi="Arial" w:cs="Arial"/>
+                  <w:color w:val="0B0080"/>
+                  <w:sz w:val="21"/>
+                  <w:szCs w:val="21"/>
+                  <w:u w:val="none"/>
+                </w:rPr>
+                <w:t>Boston Celtics</w:t>
+              </w:r>
+            </w:hyperlink>
+            <w:r>
+              <w:rPr>
+                <w:rFonts w:ascii="Arial" w:hAnsi="Arial" w:cs="Arial"/>
+                <w:color w:val="222222"/>
+                <w:sz w:val="21"/>
+                <w:szCs w:val="21"/>
+              </w:rPr>
+              <w:t>.</w:t>
+            </w:r>
+          </w:p>
+          <w:p>
+            <w:pPr>
+              <w:pStyle w:val="NormalWeb"/>
+              <w:shd w:val="clear" w:color="auto" w:fill="FFFFFF"/>
+              <w:spacing w:before="120" w:beforeAutospacing="0" w:after="120" w:afterAutospacing="0"/>
+              <w:rPr>
+                <w:rFonts w:ascii="Arial" w:hAnsi="Arial" w:cs="Arial"/>
+                <w:color w:val="222222"/>
+                <w:sz w:val="21"/>
+                <w:szCs w:val="21"/>
+              </w:rPr>
+            </w:pPr>
+            <w:r>
+              <w:rPr>
+                <w:rFonts w:ascii="Arial" w:hAnsi="Arial" w:cs="Arial"/>
+                <w:color w:val="222222"/>
+                <w:sz w:val="21"/>
+                <w:szCs w:val="21"/>
+              </w:rPr>
+              <w:t>The franchise began with the 1947 purchase of a disbanded team, the Detroit Gems of the </w:t>
+            </w:r>
+            <w:hyperlink r:id="rId79" w:tooltip="National Basketball League (United States)" w:history="1">
+              <w:r>
+                <w:rPr>
+                  <w:rStyle w:val="Hyperlink"/>
+                  <w:rFonts w:ascii="Arial" w:hAnsi="Arial" w:cs="Arial"/>
+                  <w:color w:val="0B0080"/>
+                  <w:sz w:val="21"/>
+                  <w:szCs w:val="21"/>
+                  <w:u w:val="none"/>
+                </w:rPr>
+                <w:t>National Basketball League</w:t>
+              </w:r>
+            </w:hyperlink>
+            <w:r>
+              <w:rPr>
+                <w:rFonts w:ascii="Arial" w:hAnsi="Arial" w:cs="Arial"/>
+                <w:color w:val="222222"/>
+                <w:sz w:val="21"/>
+                <w:szCs w:val="21"/>
+              </w:rPr>
+              <w:t> (NBL). The new team began playing in </w:t>
+            </w:r>
+            <w:hyperlink r:id="rId80" w:tooltip="Minneapolis" w:history="1">
+              <w:r>
+                <w:rPr>
+                  <w:rStyle w:val="Hyperlink"/>
+                  <w:rFonts w:ascii="Arial" w:hAnsi="Arial" w:cs="Arial"/>
+                  <w:color w:val="0B0080"/>
+                  <w:sz w:val="21"/>
+                  <w:szCs w:val="21"/>
+                  <w:u w:val="none"/>
+                </w:rPr>
+                <w:t>Minneapolis</w:t>
+              </w:r>
+            </w:hyperlink>
+            <w:r>
+              <w:rPr>
+                <w:rFonts w:ascii="Arial" w:hAnsi="Arial" w:cs="Arial"/>
+                <w:color w:val="222222"/>
+                <w:sz w:val="21"/>
+                <w:szCs w:val="21"/>
+              </w:rPr>
+              <w:t>, calling themselves the </w:t>
+            </w:r>
+            <w:r>
+              <w:rPr>
+                <w:rFonts w:ascii="Arial" w:hAnsi="Arial" w:cs="Arial"/>
+                <w:b/>
+                <w:bCs/>
+                <w:color w:val="222222"/>
+                <w:sz w:val="21"/>
+                <w:szCs w:val="21"/>
+              </w:rPr>
+              <w:t>Minneapolis Lakers</w:t>
+            </w:r>
+            <w:r>
+              <w:rPr>
+                <w:rFonts w:ascii="Arial" w:hAnsi="Arial" w:cs="Arial"/>
+                <w:color w:val="222222"/>
+                <w:sz w:val="21"/>
+                <w:szCs w:val="21"/>
+              </w:rPr>
+              <w:t>.</w:t>
+            </w:r>
+            <w:hyperlink r:id="rId81" w:anchor="cite_note-The_Nicknames-10" w:history="1">
+              <w:r>
+                <w:rPr>
+                  <w:rStyle w:val="Hyperlink"/>
+                  <w:rFonts w:ascii="Arial" w:hAnsi="Arial" w:cs="Arial"/>
+                  <w:color w:val="0B0080"/>
+                  <w:sz w:val="17"/>
+                  <w:szCs w:val="17"/>
+                  <w:u w:val="none"/>
+                  <w:vertAlign w:val="superscript"/>
+                </w:rPr>
+                <w:t>[10]</w:t>
+              </w:r>
+            </w:hyperlink>
+            <w:r>
+              <w:rPr>
+                <w:rFonts w:ascii="Arial" w:hAnsi="Arial" w:cs="Arial"/>
+                <w:color w:val="222222"/>
+                <w:sz w:val="21"/>
+                <w:szCs w:val="21"/>
+              </w:rPr>
+              <w:t> Initially a member of the NBL, the Lakers won the 1948 NBL championship before joining the rival </w:t>
+            </w:r>
+            <w:hyperlink r:id="rId82" w:tooltip="Basketball Association of America" w:history="1">
+              <w:r>
+                <w:rPr>
+                  <w:rStyle w:val="Hyperlink"/>
+                  <w:rFonts w:ascii="Arial" w:hAnsi="Arial" w:cs="Arial"/>
+                  <w:color w:val="0B0080"/>
+                  <w:sz w:val="21"/>
+                  <w:szCs w:val="21"/>
+                  <w:u w:val="none"/>
+                </w:rPr>
+                <w:t>Basketball Association of America</w:t>
+              </w:r>
+            </w:hyperlink>
+            <w:r>
+              <w:rPr>
+                <w:rFonts w:ascii="Arial" w:hAnsi="Arial" w:cs="Arial"/>
+                <w:color w:val="222222"/>
+                <w:sz w:val="21"/>
+                <w:szCs w:val="21"/>
+              </w:rPr>
+              <w:t>, where they would win five of the next six championships, led by star </w:t>
+            </w:r>
+            <w:hyperlink r:id="rId83" w:tooltip="George Mikan" w:history="1">
+              <w:r>
+                <w:rPr>
+                  <w:rStyle w:val="Hyperlink"/>
+                  <w:rFonts w:ascii="Arial" w:hAnsi="Arial" w:cs="Arial"/>
+                  <w:color w:val="0B0080"/>
+                  <w:sz w:val="21"/>
+                  <w:szCs w:val="21"/>
+                  <w:u w:val="none"/>
+                </w:rPr>
+                <w:t>George Mikan</w:t>
+              </w:r>
+            </w:hyperlink>
+            <w:r>
+              <w:rPr>
+                <w:rFonts w:ascii="Arial" w:hAnsi="Arial" w:cs="Arial"/>
+                <w:color w:val="222222"/>
+                <w:sz w:val="21"/>
+                <w:szCs w:val="21"/>
+              </w:rPr>
+              <w:t>.</w:t>
+            </w:r>
+            <w:hyperlink r:id="rId84" w:anchor="cite_note-Mike-11" w:history="1">
+              <w:r>
+                <w:rPr>
+                  <w:rStyle w:val="Hyperlink"/>
+                  <w:rFonts w:ascii="Arial" w:hAnsi="Arial" w:cs="Arial"/>
+                  <w:color w:val="0B0080"/>
+                  <w:sz w:val="17"/>
+                  <w:szCs w:val="17"/>
+                  <w:u w:val="none"/>
+                  <w:vertAlign w:val="superscript"/>
+                </w:rPr>
+                <w:t>[11]</w:t>
+              </w:r>
+            </w:hyperlink>
+            <w:r>
+              <w:rPr>
+                <w:rFonts w:ascii="Arial" w:hAnsi="Arial" w:cs="Arial"/>
+                <w:color w:val="222222"/>
+                <w:sz w:val="21"/>
+                <w:szCs w:val="21"/>
+              </w:rPr>
+              <w:t> After struggling financially in the late 1950s following Mikan's retirement, they </w:t>
+            </w:r>
+            <w:hyperlink r:id="rId85" w:tooltip="Relocation of professional sports teams" w:history="1">
+              <w:r>
+                <w:rPr>
+                  <w:rStyle w:val="Hyperlink"/>
+                  <w:rFonts w:ascii="Arial" w:hAnsi="Arial" w:cs="Arial"/>
+                  <w:color w:val="0B0080"/>
+                  <w:sz w:val="21"/>
+                  <w:szCs w:val="21"/>
+                  <w:u w:val="none"/>
+                </w:rPr>
+                <w:t>relocated</w:t>
+              </w:r>
+            </w:hyperlink>
+            <w:r>
+              <w:rPr>
+                <w:rFonts w:ascii="Arial" w:hAnsi="Arial" w:cs="Arial"/>
+                <w:color w:val="222222"/>
+                <w:sz w:val="21"/>
+                <w:szCs w:val="21"/>
+              </w:rPr>
+              <w:t> to Los Angeles before the </w:t>
+            </w:r>
+            <w:hyperlink r:id="rId86" w:tooltip="1960–61 NBA season" w:history="1">
+              <w:r>
+                <w:rPr>
+                  <w:rStyle w:val="Hyperlink"/>
+                  <w:rFonts w:ascii="Arial" w:hAnsi="Arial" w:cs="Arial"/>
+                  <w:color w:val="0B0080"/>
+                  <w:sz w:val="21"/>
+                  <w:szCs w:val="21"/>
+                  <w:u w:val="none"/>
+                </w:rPr>
+                <w:t>1960–61 season</w:t>
+              </w:r>
+            </w:hyperlink>
+            <w:r>
+              <w:rPr>
+                <w:rFonts w:ascii="Arial" w:hAnsi="Arial" w:cs="Arial"/>
+                <w:color w:val="222222"/>
+                <w:sz w:val="21"/>
+                <w:szCs w:val="21"/>
+              </w:rPr>
+              <w:t>.</w:t>
+            </w:r>
+          </w:p>
+          <w:p>
+            <w:pPr>
+              <w:pStyle w:val="NormalWeb"/>
+              <w:shd w:val="clear" w:color="auto" w:fill="FFFFFF"/>
+              <w:spacing w:before="120" w:beforeAutospacing="0" w:after="120" w:afterAutospacing="0"/>
+              <w:rPr>
+                <w:rFonts w:ascii="Arial" w:hAnsi="Arial" w:cs="Arial"/>
+                <w:color w:val="222222"/>
+                <w:sz w:val="21"/>
+                <w:szCs w:val="21"/>
+              </w:rPr>
+            </w:pPr>
+            <w:r>
+              <w:rPr>
+                <w:rFonts w:ascii="Arial" w:hAnsi="Arial" w:cs="Arial"/>
+                <w:color w:val="222222"/>
+                <w:sz w:val="21"/>
+                <w:szCs w:val="21"/>
+              </w:rPr>
+              <w:t>Led by </w:t>
+            </w:r>
+            <w:hyperlink r:id="rId87" w:tooltip="Naismith Memorial Basketball Hall of Fame" w:history="1">
+              <w:r>
+                <w:rPr>
+                  <w:rStyle w:val="Hyperlink"/>
+                  <w:rFonts w:ascii="Arial" w:hAnsi="Arial" w:cs="Arial"/>
+                  <w:color w:val="0B0080"/>
+                  <w:sz w:val="21"/>
+                  <w:szCs w:val="21"/>
+                  <w:u w:val="none"/>
+                </w:rPr>
+                <w:t>Hall of Famers</w:t>
+              </w:r>
+            </w:hyperlink>
+            <w:r>
+              <w:rPr>
+                <w:rFonts w:ascii="Arial" w:hAnsi="Arial" w:cs="Arial"/>
+                <w:color w:val="222222"/>
+                <w:sz w:val="21"/>
+                <w:szCs w:val="21"/>
+              </w:rPr>
+              <w:t> </w:t>
+            </w:r>
+            <w:hyperlink r:id="rId88" w:tooltip="Elgin Baylor" w:history="1">
+              <w:r>
+                <w:rPr>
+                  <w:rStyle w:val="Hyperlink"/>
+                  <w:rFonts w:ascii="Arial" w:hAnsi="Arial" w:cs="Arial"/>
+                  <w:color w:val="0B0080"/>
+                  <w:sz w:val="21"/>
+                  <w:szCs w:val="21"/>
+                  <w:u w:val="none"/>
+                </w:rPr>
+                <w:t>Elgin Baylor</w:t>
+              </w:r>
+            </w:hyperlink>
+            <w:r>
+              <w:rPr>
+                <w:rFonts w:ascii="Arial" w:hAnsi="Arial" w:cs="Arial"/>
+                <w:color w:val="222222"/>
+                <w:sz w:val="21"/>
+                <w:szCs w:val="21"/>
+              </w:rPr>
+              <w:t> and </w:t>
+            </w:r>
+            <w:hyperlink r:id="rId89" w:tooltip="Jerry West" w:history="1">
+              <w:r>
+                <w:rPr>
+                  <w:rStyle w:val="Hyperlink"/>
+                  <w:rFonts w:ascii="Arial" w:hAnsi="Arial" w:cs="Arial"/>
+                  <w:color w:val="0B0080"/>
+                  <w:sz w:val="21"/>
+                  <w:szCs w:val="21"/>
+                  <w:u w:val="none"/>
+                </w:rPr>
+                <w:t>Jerry West</w:t>
+              </w:r>
+            </w:hyperlink>
+            <w:r>
+              <w:rPr>
+                <w:rFonts w:ascii="Arial" w:hAnsi="Arial" w:cs="Arial"/>
+                <w:color w:val="222222"/>
+                <w:sz w:val="21"/>
+                <w:szCs w:val="21"/>
+              </w:rPr>
+              <w:t>, Los Angeles made the </w:t>
+            </w:r>
+            <w:hyperlink r:id="rId90" w:tooltip="NBA Finals" w:history="1">
+              <w:r>
+                <w:rPr>
+                  <w:rStyle w:val="Hyperlink"/>
+                  <w:rFonts w:ascii="Arial" w:hAnsi="Arial" w:cs="Arial"/>
+                  <w:color w:val="0B0080"/>
+                  <w:sz w:val="21"/>
+                  <w:szCs w:val="21"/>
+                  <w:u w:val="none"/>
+                </w:rPr>
+                <w:t>NBA Finals</w:t>
+              </w:r>
+            </w:hyperlink>
+            <w:r>
+              <w:rPr>
+                <w:rFonts w:ascii="Arial" w:hAnsi="Arial" w:cs="Arial"/>
+                <w:color w:val="222222"/>
+                <w:sz w:val="21"/>
+                <w:szCs w:val="21"/>
+              </w:rPr>
+              <w:t> six times in the 1960s, but lost each series to the Celtics, beginning their </w:t>
+            </w:r>
+            <w:hyperlink r:id="rId91" w:tooltip="Celtics–Lakers rivalry" w:history="1">
+              <w:r>
+                <w:rPr>
+                  <w:rStyle w:val="Hyperlink"/>
+                  <w:rFonts w:ascii="Arial" w:hAnsi="Arial" w:cs="Arial"/>
+                  <w:color w:val="0B0080"/>
+                  <w:sz w:val="21"/>
+                  <w:szCs w:val="21"/>
+                  <w:u w:val="none"/>
+                </w:rPr>
+                <w:t>long and storied rivalry</w:t>
+              </w:r>
+            </w:hyperlink>
+            <w:r>
+              <w:rPr>
+                <w:rFonts w:ascii="Arial" w:hAnsi="Arial" w:cs="Arial"/>
+                <w:color w:val="222222"/>
+                <w:sz w:val="21"/>
+                <w:szCs w:val="21"/>
+              </w:rPr>
+              <w:t>. In 1968, the Lakers acquired four-time </w:t>
+            </w:r>
+            <w:hyperlink r:id="rId92" w:tooltip="NBA Most Valuable Player Award" w:history="1">
+              <w:r>
+                <w:rPr>
+                  <w:rStyle w:val="Hyperlink"/>
+                  <w:rFonts w:ascii="Arial" w:hAnsi="Arial" w:cs="Arial"/>
+                  <w:color w:val="0B0080"/>
+                  <w:sz w:val="21"/>
+                  <w:szCs w:val="21"/>
+                  <w:u w:val="none"/>
+                </w:rPr>
+                <w:t>NBA Most Valuable Player</w:t>
+              </w:r>
+            </w:hyperlink>
+            <w:r>
+              <w:rPr>
+                <w:rFonts w:ascii="Arial" w:hAnsi="Arial" w:cs="Arial"/>
+                <w:color w:val="222222"/>
+                <w:sz w:val="21"/>
+                <w:szCs w:val="21"/>
+              </w:rPr>
+              <w:t> (MVP) </w:t>
+            </w:r>
+            <w:hyperlink r:id="rId93" w:tooltip="Wilt Chamberlain" w:history="1">
+              <w:r>
+                <w:rPr>
+                  <w:rStyle w:val="Hyperlink"/>
+                  <w:rFonts w:ascii="Arial" w:hAnsi="Arial" w:cs="Arial"/>
+                  <w:color w:val="0B0080"/>
+                  <w:sz w:val="21"/>
+                  <w:szCs w:val="21"/>
+                  <w:u w:val="none"/>
+                </w:rPr>
+                <w:t>Wilt Chamberlain</w:t>
+              </w:r>
+            </w:hyperlink>
+            <w:r>
+              <w:rPr>
+                <w:rFonts w:ascii="Arial" w:hAnsi="Arial" w:cs="Arial"/>
+                <w:color w:val="222222"/>
+                <w:sz w:val="21"/>
+                <w:szCs w:val="21"/>
+              </w:rPr>
+              <w:t>, and won their sixth NBA title—and first in Los Angeles—in </w:t>
+            </w:r>
+            <w:hyperlink r:id="rId94" w:tooltip="1971–72 NBA season" w:history="1">
+              <w:r>
+                <w:rPr>
+                  <w:rStyle w:val="Hyperlink"/>
+                  <w:rFonts w:ascii="Arial" w:hAnsi="Arial" w:cs="Arial"/>
+                  <w:color w:val="0B0080"/>
+                  <w:sz w:val="21"/>
+                  <w:szCs w:val="21"/>
+                  <w:u w:val="none"/>
+                </w:rPr>
+                <w:t>1972</w:t>
+              </w:r>
+            </w:hyperlink>
+            <w:r>
+              <w:rPr>
+                <w:rFonts w:ascii="Arial" w:hAnsi="Arial" w:cs="Arial"/>
+                <w:color w:val="222222"/>
+                <w:sz w:val="21"/>
+                <w:szCs w:val="21"/>
+              </w:rPr>
+              <w:t>, led by new head coach </w:t>
+            </w:r>
+            <w:hyperlink r:id="rId95" w:tooltip="Bill Sharman" w:history="1">
+              <w:r>
+                <w:rPr>
+                  <w:rStyle w:val="Hyperlink"/>
+                  <w:rFonts w:ascii="Arial" w:hAnsi="Arial" w:cs="Arial"/>
+                  <w:color w:val="0B0080"/>
+                  <w:sz w:val="21"/>
+                  <w:szCs w:val="21"/>
+                  <w:u w:val="none"/>
+                </w:rPr>
+                <w:t>Bill Sharman</w:t>
+              </w:r>
+            </w:hyperlink>
+            <w:r>
+              <w:rPr>
+                <w:rFonts w:ascii="Arial" w:hAnsi="Arial" w:cs="Arial"/>
+                <w:color w:val="222222"/>
+                <w:sz w:val="21"/>
+                <w:szCs w:val="21"/>
+              </w:rPr>
+              <w:t>. After the retirement of West and Chamberlain, the team acquired </w:t>
+            </w:r>
+            <w:hyperlink r:id="rId96" w:tooltip="Kareem Abdul-Jabbar" w:history="1">
+              <w:r>
+                <w:rPr>
+                  <w:rStyle w:val="Hyperlink"/>
+                  <w:rFonts w:ascii="Arial" w:hAnsi="Arial" w:cs="Arial"/>
+                  <w:color w:val="0B0080"/>
+                  <w:sz w:val="21"/>
+                  <w:szCs w:val="21"/>
+                  <w:u w:val="none"/>
+                </w:rPr>
+                <w:t>Kareem Abdul-Jabbar</w:t>
+              </w:r>
+            </w:hyperlink>
+            <w:r>
+              <w:rPr>
+                <w:rFonts w:ascii="Arial" w:hAnsi="Arial" w:cs="Arial"/>
+                <w:color w:val="222222"/>
+                <w:sz w:val="21"/>
+                <w:szCs w:val="21"/>
+              </w:rPr>
+              <w:t>, who also won multiple MVP awards, but was unable to make the Finals in the late 1970s.</w:t>
+            </w:r>
+          </w:p>
+          <w:p>
+            <w:pPr>
+              <w:pStyle w:val="NormalWeb"/>
+              <w:shd w:val="clear" w:color="auto" w:fill="FFFFFF"/>
+              <w:spacing w:before="120" w:beforeAutospacing="0" w:after="120" w:afterAutospacing="0"/>
+              <w:rPr>
+                <w:rFonts w:ascii="Arial" w:hAnsi="Arial" w:cs="Arial"/>
+                <w:color w:val="222222"/>
+                <w:sz w:val="21"/>
+                <w:szCs w:val="21"/>
+              </w:rPr>
+            </w:pPr>
+            <w:r>
+              <w:rPr>
+                <w:rFonts w:ascii="Arial" w:hAnsi="Arial" w:cs="Arial"/>
+                <w:color w:val="222222"/>
+                <w:sz w:val="21"/>
+                <w:szCs w:val="21"/>
+              </w:rPr>
+              <w:t>The 1980s Lakers were nicknamed "</w:t>
+            </w:r>
+            <w:hyperlink r:id="rId97" w:tooltip="Showtime (basketball)" w:history="1">
+              <w:r>
+                <w:rPr>
+                  <w:rStyle w:val="Hyperlink"/>
+                  <w:rFonts w:ascii="Arial" w:hAnsi="Arial" w:cs="Arial"/>
+                  <w:color w:val="0B0080"/>
+                  <w:sz w:val="21"/>
+                  <w:szCs w:val="21"/>
+                  <w:u w:val="none"/>
+                </w:rPr>
+                <w:t>Showtime</w:t>
+              </w:r>
+            </w:hyperlink>
+            <w:r>
+              <w:rPr>
+                <w:rFonts w:ascii="Arial" w:hAnsi="Arial" w:cs="Arial"/>
+                <w:color w:val="222222"/>
+                <w:sz w:val="21"/>
+                <w:szCs w:val="21"/>
+              </w:rPr>
+              <w:t>" due to their fast break-offense led by </w:t>
+            </w:r>
+            <w:hyperlink r:id="rId98" w:tooltip="Magic Johnson" w:history="1">
+              <w:r>
+                <w:rPr>
+                  <w:rStyle w:val="Hyperlink"/>
+                  <w:rFonts w:ascii="Arial" w:hAnsi="Arial" w:cs="Arial"/>
+                  <w:color w:val="0B0080"/>
+                  <w:sz w:val="21"/>
+                  <w:szCs w:val="21"/>
+                  <w:u w:val="none"/>
+                </w:rPr>
+                <w:t>Magic Johnson</w:t>
+              </w:r>
+            </w:hyperlink>
+            <w:r>
+              <w:rPr>
+                <w:rFonts w:ascii="Arial" w:hAnsi="Arial" w:cs="Arial"/>
+                <w:color w:val="222222"/>
+                <w:sz w:val="21"/>
+                <w:szCs w:val="21"/>
+              </w:rPr>
+              <w:t>. The team won five championships in a nine-year span, and contained Hall of Famers Johnson, Abdul-Jabbar, and </w:t>
+            </w:r>
+            <w:hyperlink r:id="rId99" w:tooltip="James Worthy" w:history="1">
+              <w:r>
+                <w:rPr>
+                  <w:rStyle w:val="Hyperlink"/>
+                  <w:rFonts w:ascii="Arial" w:hAnsi="Arial" w:cs="Arial"/>
+                  <w:color w:val="0B0080"/>
+                  <w:sz w:val="21"/>
+                  <w:szCs w:val="21"/>
+                  <w:u w:val="none"/>
+                </w:rPr>
+                <w:t>James Worthy</w:t>
+              </w:r>
+            </w:hyperlink>
+            <w:r>
+              <w:rPr>
+                <w:rFonts w:ascii="Arial" w:hAnsi="Arial" w:cs="Arial"/>
+                <w:color w:val="222222"/>
+                <w:sz w:val="21"/>
+                <w:szCs w:val="21"/>
+              </w:rPr>
+              <w:t>, and was led by Hall of Fame coach </w:t>
+            </w:r>
+            <w:hyperlink r:id="rId100" w:tooltip="Pat Riley" w:history="1">
+              <w:r>
+                <w:rPr>
+                  <w:rStyle w:val="Hyperlink"/>
+                  <w:rFonts w:ascii="Arial" w:hAnsi="Arial" w:cs="Arial"/>
+                  <w:color w:val="0B0080"/>
+                  <w:sz w:val="21"/>
+                  <w:szCs w:val="21"/>
+                  <w:u w:val="none"/>
+                </w:rPr>
+                <w:t>Pat Riley</w:t>
+              </w:r>
+            </w:hyperlink>
+            <w:r>
+              <w:rPr>
+                <w:rFonts w:ascii="Arial" w:hAnsi="Arial" w:cs="Arial"/>
+                <w:color w:val="222222"/>
+                <w:sz w:val="21"/>
+                <w:szCs w:val="21"/>
+              </w:rPr>
+              <w:t>. After Abdul-Jabbar and Johnson retired, the team struggled in the early 1990s, before acquiring </w:t>
+            </w:r>
+            <w:hyperlink r:id="rId101" w:tooltip="Shaquille O'Neal" w:history="1">
+              <w:r>
+                <w:rPr>
+                  <w:rStyle w:val="Hyperlink"/>
+                  <w:rFonts w:ascii="Arial" w:hAnsi="Arial" w:cs="Arial"/>
+                  <w:color w:val="0B0080"/>
+                  <w:sz w:val="21"/>
+                  <w:szCs w:val="21"/>
+                  <w:u w:val="none"/>
+                </w:rPr>
+                <w:t>Shaquille O'Neal</w:t>
+              </w:r>
+            </w:hyperlink>
+            <w:r>
+              <w:rPr>
+                <w:rFonts w:ascii="Arial" w:hAnsi="Arial" w:cs="Arial"/>
+                <w:color w:val="222222"/>
+                <w:sz w:val="21"/>
+                <w:szCs w:val="21"/>
+              </w:rPr>
+              <w:t> and </w:t>
+            </w:r>
+            <w:hyperlink r:id="rId102" w:tooltip="Kobe Bryant" w:history="1">
+              <w:r>
+                <w:rPr>
+                  <w:rStyle w:val="Hyperlink"/>
+                  <w:rFonts w:ascii="Arial" w:hAnsi="Arial" w:cs="Arial"/>
+                  <w:color w:val="0B0080"/>
+                  <w:sz w:val="21"/>
+                  <w:szCs w:val="21"/>
+                  <w:u w:val="none"/>
+                </w:rPr>
+                <w:t>Kobe Bryant</w:t>
+              </w:r>
+            </w:hyperlink>
+            <w:r>
+              <w:rPr>
+                <w:rFonts w:ascii="Arial" w:hAnsi="Arial" w:cs="Arial"/>
+                <w:color w:val="222222"/>
+                <w:sz w:val="21"/>
+                <w:szCs w:val="21"/>
+              </w:rPr>
+              <w:t> in 1996. With the duo, who were led by another Hall of Fame coach </w:t>
+            </w:r>
+            <w:hyperlink r:id="rId103" w:tooltip="Phil Jackson" w:history="1">
+              <w:r>
+                <w:rPr>
+                  <w:rStyle w:val="Hyperlink"/>
+                  <w:rFonts w:ascii="Arial" w:hAnsi="Arial" w:cs="Arial"/>
+                  <w:color w:val="0B0080"/>
+                  <w:sz w:val="21"/>
+                  <w:szCs w:val="21"/>
+                  <w:u w:val="none"/>
+                </w:rPr>
+                <w:t>Phil Jackson</w:t>
+              </w:r>
+            </w:hyperlink>
+            <w:r>
+              <w:rPr>
+                <w:rFonts w:ascii="Arial" w:hAnsi="Arial" w:cs="Arial"/>
+                <w:color w:val="222222"/>
+                <w:sz w:val="21"/>
+                <w:szCs w:val="21"/>
+              </w:rPr>
+              <w:t>, the team won three consecutive titles between </w:t>
+            </w:r>
+            <w:hyperlink r:id="rId104" w:tooltip="2000 NBA Finals" w:history="1">
+              <w:r>
+                <w:rPr>
+                  <w:rStyle w:val="Hyperlink"/>
+                  <w:rFonts w:ascii="Arial" w:hAnsi="Arial" w:cs="Arial"/>
+                  <w:color w:val="0B0080"/>
+                  <w:sz w:val="21"/>
+                  <w:szCs w:val="21"/>
+                  <w:u w:val="none"/>
+                </w:rPr>
+                <w:t>2000</w:t>
+              </w:r>
+            </w:hyperlink>
+            <w:r>
+              <w:rPr>
+                <w:rFonts w:ascii="Arial" w:hAnsi="Arial" w:cs="Arial"/>
+                <w:color w:val="222222"/>
+                <w:sz w:val="21"/>
+                <w:szCs w:val="21"/>
+              </w:rPr>
+              <w:t> to </w:t>
+            </w:r>
+            <w:hyperlink r:id="rId105" w:tooltip="2002 NBA Finals" w:history="1">
+              <w:r>
+                <w:rPr>
+                  <w:rStyle w:val="Hyperlink"/>
+                  <w:rFonts w:ascii="Arial" w:hAnsi="Arial" w:cs="Arial"/>
+                  <w:color w:val="0B0080"/>
+                  <w:sz w:val="21"/>
+                  <w:szCs w:val="21"/>
+                  <w:u w:val="none"/>
+                </w:rPr>
+                <w:t>2002</w:t>
+              </w:r>
+            </w:hyperlink>
+            <w:r>
+              <w:rPr>
+                <w:rFonts w:ascii="Arial" w:hAnsi="Arial" w:cs="Arial"/>
+                <w:color w:val="222222"/>
+                <w:sz w:val="21"/>
+                <w:szCs w:val="21"/>
+              </w:rPr>
+              <w:t>, securing the franchise its second "</w:t>
+            </w:r>
+            <w:hyperlink r:id="rId106" w:tooltip="Three-peat" w:history="1">
+              <w:r>
+                <w:rPr>
+                  <w:rStyle w:val="Hyperlink"/>
+                  <w:rFonts w:ascii="Arial" w:hAnsi="Arial" w:cs="Arial"/>
+                  <w:color w:val="0B0080"/>
+                  <w:sz w:val="21"/>
+                  <w:szCs w:val="21"/>
+                  <w:u w:val="none"/>
+                </w:rPr>
+                <w:t>three-peat</w:t>
+              </w:r>
+            </w:hyperlink>
+            <w:r>
+              <w:rPr>
+                <w:rFonts w:ascii="Arial" w:hAnsi="Arial" w:cs="Arial"/>
+                <w:color w:val="222222"/>
+                <w:sz w:val="21"/>
+                <w:szCs w:val="21"/>
+              </w:rPr>
+              <w:t>". The Lakers won two more championships in </w:t>
+            </w:r>
+            <w:hyperlink r:id="rId107" w:tooltip="2009 NBA Finals" w:history="1">
+              <w:r>
+                <w:rPr>
+                  <w:rStyle w:val="Hyperlink"/>
+                  <w:rFonts w:ascii="Arial" w:hAnsi="Arial" w:cs="Arial"/>
+                  <w:color w:val="0B0080"/>
+                  <w:sz w:val="21"/>
+                  <w:szCs w:val="21"/>
+                  <w:u w:val="none"/>
+                </w:rPr>
+                <w:t>2009</w:t>
+              </w:r>
+            </w:hyperlink>
+            <w:r>
+              <w:rPr>
+                <w:rFonts w:ascii="Arial" w:hAnsi="Arial" w:cs="Arial"/>
+                <w:color w:val="222222"/>
+                <w:sz w:val="21"/>
+                <w:szCs w:val="21"/>
+              </w:rPr>
+              <w:t> and </w:t>
+            </w:r>
+            <w:hyperlink r:id="rId108" w:tooltip="2010 NBA Finals" w:history="1">
+              <w:r>
+                <w:rPr>
+                  <w:rStyle w:val="Hyperlink"/>
+                  <w:rFonts w:ascii="Arial" w:hAnsi="Arial" w:cs="Arial"/>
+                  <w:color w:val="0B0080"/>
+                  <w:sz w:val="21"/>
+                  <w:szCs w:val="21"/>
+                  <w:u w:val="none"/>
+                </w:rPr>
+                <w:t>2010</w:t>
+              </w:r>
+            </w:hyperlink>
+            <w:r>
+              <w:rPr>
+                <w:rFonts w:ascii="Arial" w:hAnsi="Arial" w:cs="Arial"/>
+                <w:color w:val="222222"/>
+                <w:sz w:val="21"/>
+                <w:szCs w:val="21"/>
+              </w:rPr>
+              <w:t>, but failed to regain their former glory in the following decade.</w:t>
+            </w:r>
+          </w:p>
+          <w:p>
+            <w:pPr>
+              <w:pStyle w:val="NormalWeb"/>
+              <w:shd w:val="clear" w:color="auto" w:fill="FFFFFF"/>
+              <w:spacing w:before="120" w:beforeAutospacing="0" w:after="120" w:afterAutospacing="0"/>
+              <w:rPr>
+                <w:rFonts w:ascii="Arial" w:hAnsi="Arial" w:cs="Arial"/>
+                <w:color w:val="222222"/>
+                <w:sz w:val="21"/>
+                <w:szCs w:val="21"/>
+              </w:rPr>
+            </w:pPr>
+            <w:r>
+              <w:rPr>
+                <w:rFonts w:ascii="Arial" w:hAnsi="Arial" w:cs="Arial"/>
+                <w:color w:val="222222"/>
+                <w:sz w:val="21"/>
+                <w:szCs w:val="21"/>
+              </w:rPr>
+              <w:t>The Lakers hold the record for </w:t>
+            </w:r>
+            <w:hyperlink r:id="rId109" w:tooltip="List of National Basketball Association longest winning streaks" w:history="1">
+              <w:r>
+                <w:rPr>
+                  <w:rStyle w:val="Hyperlink"/>
+                  <w:rFonts w:ascii="Arial" w:hAnsi="Arial" w:cs="Arial"/>
+                  <w:color w:val="0B0080"/>
+                  <w:sz w:val="21"/>
+                  <w:szCs w:val="21"/>
+                  <w:u w:val="none"/>
+                </w:rPr>
+                <w:t>NBA's longest winning streak</w:t>
+              </w:r>
+            </w:hyperlink>
+            <w:r>
+              <w:rPr>
+                <w:rFonts w:ascii="Arial" w:hAnsi="Arial" w:cs="Arial"/>
+                <w:color w:val="222222"/>
+                <w:sz w:val="21"/>
+                <w:szCs w:val="21"/>
+              </w:rPr>
+              <w:t>, 33 straight games, set during the 1971–72 season.</w:t>
+            </w:r>
+            <w:hyperlink r:id="rId110" w:anchor="cite_note-12" w:history="1">
+              <w:r>
+                <w:rPr>
+                  <w:rStyle w:val="Hyperlink"/>
+                  <w:rFonts w:ascii="Arial" w:hAnsi="Arial" w:cs="Arial"/>
+                  <w:color w:val="0B0080"/>
+                  <w:sz w:val="17"/>
+                  <w:szCs w:val="17"/>
+                  <w:u w:val="none"/>
+                  <w:vertAlign w:val="superscript"/>
+                </w:rPr>
+                <w:t>[12]</w:t>
+              </w:r>
+            </w:hyperlink>
+            <w:r>
+              <w:rPr>
+                <w:rFonts w:ascii="Arial" w:hAnsi="Arial" w:cs="Arial"/>
+                <w:color w:val="222222"/>
+                <w:sz w:val="21"/>
+                <w:szCs w:val="21"/>
+              </w:rPr>
+              <w:t> 26 Hall of Famers have played for Los Angeles, while four have coached the team. Four Lakers—Abdul-Jabbar, Johnson, O'Neal, and Bryant—have won the NBA MVP Award for a total of eight awards.</w:t>
+            </w:r>
+            <w:hyperlink r:id="rId111" w:anchor="cite_note-13" w:history="1">
+              <w:r>
+                <w:rPr>
+                  <w:rStyle w:val="Hyperlink"/>
+                  <w:rFonts w:ascii="Arial" w:hAnsi="Arial" w:cs="Arial"/>
+                  <w:color w:val="0B0080"/>
+                  <w:sz w:val="17"/>
+                  <w:szCs w:val="17"/>
+                  <w:u w:val="none"/>
+                  <w:vertAlign w:val="superscript"/>
+                </w:rPr>
+                <w:t>[13]</w:t>
+              </w:r>
+            </w:hyperlink>
+          </w:p>
+          <w:p/>
           <w:p/>
         </w:tc>
       </w:tr>
@@ -426,33 +2356,7 @@
           </w:tcPr>
           <w:p>
             <w:r>
-              <w:t xml:space="preserve">Los </w:t>
-            </w:r>
-            <w:proofErr w:type="spellStart"/>
-            <w:r>
-              <w:t>Angelese</w:t>
-            </w:r>
-            <w:proofErr w:type="spellEnd"/>
-            <w:r>
-              <w:t xml:space="preserve"> Lakers</w:t>
-            </w:r>
-          </w:p>
-          <w:p/>
-        </w:tc>
-        <w:tc>
-          <w:tcPr>
-            <w:tcW w:w="8448" w:type="dxa"/>
-          </w:tcPr>
-          <w:p/>
-        </w:tc>
-      </w:tr>
-      <w:tr>
-        <w:tc>
-          <w:tcPr>
-            <w:tcW w:w="1470" w:type="dxa"/>
-          </w:tcPr>
-          <w:p>
-            <w:r>
+              <w:lastRenderedPageBreak/>
               <w:t>Minnesota Timberwolves</w:t>
             </w:r>
           </w:p>
@@ -531,7 +2435,6 @@
           </w:tcPr>
           <w:p>
             <w:r>
-              <w:lastRenderedPageBreak/>
               <w:t>Cleveland Cavaliers</w:t>
             </w:r>
           </w:p>
@@ -626,7 +2529,10 @@
       </w:tr>
     </w:tbl>
     <w:p/>
-    <w:p/>
+    <w:p>
+      <w:bookmarkStart w:id="0" w:name="_GoBack"/>
+      <w:bookmarkEnd w:id="0"/>
+    </w:p>
     <w:sectPr>
       <w:pgSz w:w="11906" w:h="16838"/>
       <w:pgMar w:top="1440" w:right="1440" w:bottom="1440" w:left="1440" w:header="708" w:footer="708" w:gutter="0"/>

</xml_diff>